<commit_message>
docs: add Section 12 — P1.3 terrain classification rules to design bible
Documents the authoritative fraction-based classification approach
discovered during Phase 1.3 implementation:

- Why mode-based classification failed at 512×512 scale (~46 km window)
  and why fraction distributions carry the terrain signal instead
- Five classification rules with conditions, thresholds, and rationale
  (Alpine > Coastal > FluvialHumid > Cratonic > FluvialArid)
- Complete threshold table (9 constants, all mirrored in classifier source)
- Reference region results confirming ≥50 windows per expected class

Co-Authored-By: Claude Sonnet 4.6 <noreply@anthropic.com>
</commit_message>
<xml_diff>
--- a/docs/02_design_bible.docx
+++ b/docs/02_design_bible.docx
@@ -9014,6 +9014,366 @@
       <w:r>
         <w:t xml:space="preserve"/>
       </w:r>
+    </w:p>
+    <w:p>
+      <w:pPr>
+        <w:pStyle w:val="Heading1"/>
+        <w:pBdr>
+          <w:bottom w:val="single" w:color="2E75B6" w:sz="6" w:space="1"/>
+        </w:pBdr>
+        <w:spacing w:before="480" w:after="200"/>
+      </w:pPr>
+      <w:r>
+        <w:t>12. Terrain Class Labeling — P1.3 Classification Rules</w:t>
+      </w:r>
+    </w:p>
+    <w:p>
+      <w:pPr>
+        <w:pStyle w:val="Heading2"/>
+        <w:spacing w:before="360" w:after="100"/>
+      </w:pPr>
+      <w:r>
+        <w:t>12.1 Why Fraction-Based Classification</w:t>
+      </w:r>
+    </w:p>
+    <w:p>
+      <w:pPr>
+        <w:spacing w:before="0" w:after="200"/>
+      </w:pPr>
+      <w:r>
+        <w:t>The initial classifier design assigned terrain class based on the modal (most frequent) geomorphon class in each 512×512 window. This approach failed in practice: across all five reference regions and all 946 sampled windows, the modal class was exclusively flat (1) or slope (6). The mode is structurally dominated by these two classes at the ~46 km window scale regardless of terrain type.</w:t>
+      </w:r>
+    </w:p>
+    <w:p>
+      <w:pPr>
+        <w:spacing w:before="0" w:after="200"/>
+      </w:pPr>
+      <w:r>
+        <w:t>Diagnostic inspection confirmed that all ten geomorphon classes are present in every window — slope(6) simply holds ~45% of pixels in Alpine terrain (Himalayas), hollow and spur each hold 15–20%, and ridge+shoulder+summit together hold ~8%. The classification signal is in the distribution shape, not the mode.</w:t>
+      </w:r>
+    </w:p>
+    <w:p>
+      <w:pPr>
+        <w:spacing w:before="0" w:after="200"/>
+      </w:pPr>
+      <w:r>
+        <w:t>The classifier was rewritten to compute per-class fractions over all valid pixels in each geomorphon window and apply threshold rules against those fractions. This is the authoritative approach for all future phases.</w:t>
+      </w:r>
+    </w:p>
+    <w:p>
+      <w:pPr>
+        <w:pStyle w:val="Heading2"/>
+        <w:spacing w:before="360" w:after="100"/>
+      </w:pPr>
+      <w:r>
+        <w:t>12.2 Classification Rules — Priority Order</w:t>
+      </w:r>
+    </w:p>
+    <w:p>
+      <w:pPr>
+        <w:spacing w:before="0" w:after="200"/>
+      </w:pPr>
+      <w:r>
+        <w:t>Rules are applied in strict priority order. The first rule whose conditions are satisfied determines the terrain class. All thresholds are constants in tools/classifier/src/main.rs and are reproduced in Section 12.3.</w:t>
+      </w:r>
+    </w:p>
+    <w:p>
+      <w:pPr>
+        <w:pStyle w:val="Heading2"/>
+        <w:spacing w:before="360" w:after="100"/>
+      </w:pPr>
+      <w:r>
+        <w:t>Priority 1 — Alpine</w:t>
+      </w:r>
+    </w:p>
+    <w:p>
+      <w:pPr>
+        <w:spacing w:before="0" w:after="200"/>
+      </w:pPr>
+      <w:r>
+        <w:t>Condition: local_relief &gt; 800 m  AND  frac(summit + ridge + shoulder) &gt; 0.04  AND  Köppen zone NOT IN {BWh, BWk, BSh, BSk}.</w:t>
+      </w:r>
+    </w:p>
+    <w:p>
+      <w:pPr>
+        <w:spacing w:before="0" w:after="200"/>
+      </w:pPr>
+      <w:r>
+        <w:t>Rationale: the 800 m relief floor separates high-relief orogenic terrain from plateau and canyon terrain. The 4% summit/ridge/shoulder floor is deliberately low — at 46 km scale even the Himalayas register only ~8% in these classes. The arid Köppen exclusion is the critical discriminant: Colorado canyon terrain satisfies both relief and fraction thresholds but carries a BWk code, correctly routing it to FluvialArid. Note: Rocky Mountain windows within the colorado_plateau reference bbox (35–38°N, 110–115°W) correctly classify as Alpine; this is geologically valid and is documented in data/regions.json.</w:t>
+      </w:r>
+    </w:p>
+    <w:p>
+      <w:pPr>
+        <w:pStyle w:val="Heading2"/>
+        <w:spacing w:before="360" w:after="100"/>
+      </w:pPr>
+      <w:r>
+        <w:t>Priority 2 — Coastal</w:t>
+      </w:r>
+    </w:p>
+    <w:p>
+      <w:pPr>
+        <w:spacing w:before="0" w:after="200"/>
+      </w:pPr>
+      <w:r>
+        <w:t>Condition: region flagged is_coastal_region  AND  mean_elev &lt; 200 m  AND  frac(flat + footslope) &gt; 0.20.</w:t>
+      </w:r>
+    </w:p>
+    <w:p>
+      <w:pPr>
+        <w:spacing w:before="0" w:after="200"/>
+      </w:pPr>
+      <w:r>
+        <w:t>Rationale: Coastal must fire before FluvialHumid because Atlantic coastal-plain windows carry a humid Köppen code (Cfa) and would otherwise route to FluvialHumid. The mean_elev &lt; 200 m ceiling excludes uplifted coastal ranges. The flat+footslope threshold of 0.20 (lowered from an initial 0.30) includes the coastal-plain transition zone at 34–35°N, 80–82°W where depositional surfaces grade into the Piedmont — these windows have flat+footslope 0.20–0.30 and are correctly classified as Coastal given their low elevation and coastal-region context. The is_coastal_region flag is set only for atlantic_coastal.</w:t>
+      </w:r>
+    </w:p>
+    <w:p>
+      <w:pPr>
+        <w:pStyle w:val="Heading2"/>
+        <w:spacing w:before="360" w:after="100"/>
+      </w:pPr>
+      <w:r>
+        <w:t>Priority 3 — FluvialHumid</w:t>
+      </w:r>
+    </w:p>
+    <w:p>
+      <w:pPr>
+        <w:spacing w:before="0" w:after="200"/>
+      </w:pPr>
+      <w:r>
+        <w:t>Condition: Köppen zone IN {Af, Am, Aw, Cfa, Cfb}  AND  frac(flat + slope + hollow + valley) &gt; 0.60  AND  local_relief &gt; 20 m.</w:t>
+      </w:r>
+    </w:p>
+    <w:p>
+      <w:pPr>
+        <w:spacing w:before="0" w:after="200"/>
+      </w:pPr>
+      <w:r>
+        <w:t>Rationale: in humid tropical and temperate-humid climates, slope and drainage-network processes saturate the terrain surface. The 60% coverage threshold reflects that at 46 km scale these classes collectively account for 80–90% of humid-landscape windows (Congo basin margins: 83%). The 20 m relief floor excludes standing-water surfaces (lakes, zero-relief floodplains).</w:t>
+      </w:r>
+    </w:p>
+    <w:p>
+      <w:pPr>
+        <w:pStyle w:val="Heading2"/>
+        <w:spacing w:before="360" w:after="100"/>
+      </w:pPr>
+      <w:r>
+        <w:t>Priority 4 — Cratonic</w:t>
+      </w:r>
+    </w:p>
+    <w:p>
+      <w:pPr>
+        <w:spacing w:before="0" w:after="200"/>
+      </w:pPr>
+      <w:r>
+        <w:t>Condition: frac(flat) &gt; 0.40  AND  Köppen zone NOT IN {Af, Am, Aw, Cfa, Cfb}  AND  frac(hollow + valley) &lt; 0.15.</w:t>
+      </w:r>
+    </w:p>
+    <w:p>
+      <w:pPr>
+        <w:spacing w:before="0" w:after="200"/>
+      </w:pPr>
+      <w:r>
+        <w:t>Rationale: ancient planation surfaces (Ahaggar Massif, Precambrian shields) are characterised by high flat fraction and low valley/hollow density — drainage is sparse and poorly integrated. The non-humid Köppen condition prevents this rule from capturing the Congo basin margins, which also have high flat fraction (~61%) but are correctly classified as FluvialHumid at Priority 3. Relief is deliberately excluded as a threshold: the Ahaggar massif has median window relief of 570 m but is unambiguously Cratonic in character; a relief cap would exclude it incorrectly.</w:t>
+      </w:r>
+    </w:p>
+    <w:p>
+      <w:pPr>
+        <w:pStyle w:val="Heading2"/>
+        <w:spacing w:before="360" w:after="100"/>
+      </w:pPr>
+      <w:r>
+        <w:t>Priority 5 — FluvialArid</w:t>
+      </w:r>
+    </w:p>
+    <w:p>
+      <w:pPr>
+        <w:spacing w:before="0" w:after="200"/>
+      </w:pPr>
+      <w:r>
+        <w:t>Condition: Köppen zone IN {BWh, BWk, BSh, BSk}  AND  frac(slope + hollow + valley) &gt; 0.30.</w:t>
+      </w:r>
+    </w:p>
+    <w:p>
+      <w:pPr>
+        <w:spacing w:before="0" w:after="200"/>
+      </w:pPr>
+      <w:r>
+        <w:t>Rationale: arid fluvial landscapes (Colorado Plateau) have strong slope and incised-drainage signatures but low flat fraction (canyon-cut mesa terrain rather than plateau). The 30% drainage signal floor is comfortably met by canyon terrain (Colorado: 66%). The arid Köppen requirement is the primary discriminant; the drainage floor excludes featureless desert pavement or erg sand-sea terrain.</w:t>
+      </w:r>
+    </w:p>
+    <w:p>
+      <w:pPr>
+        <w:pStyle w:val="Heading2"/>
+        <w:spacing w:before="360" w:after="100"/>
+      </w:pPr>
+      <w:r>
+        <w:t>12.3 Threshold Summary</w:t>
+      </w:r>
+    </w:p>
+    <w:p>
+      <w:pPr>
+        <w:spacing w:before="0" w:after="200"/>
+      </w:pPr>
+      <w:r>
+        <w:t>All threshold constants are defined in tools/classifier/src/main.rs. These values are authoritative; update both source and this section if thresholds change.</w:t>
+      </w:r>
+    </w:p>
+    <w:p>
+      <w:pPr>
+        <w:pStyle w:val="ListParagraph"/>
+        <w:spacing w:before="0" w:after="60"/>
+      </w:pPr>
+      <w:r>
+        <w:t>ALPINE_RELIEF_MIN          = 800.0 m</w:t>
+      </w:r>
+    </w:p>
+    <w:p>
+      <w:pPr>
+        <w:pStyle w:val="ListParagraph"/>
+        <w:spacing w:before="0" w:after="60"/>
+      </w:pPr>
+      <w:r>
+        <w:t>ALPINE_FRAC_MIN            = 0.04   (summit + ridge + shoulder fraction)</w:t>
+      </w:r>
+    </w:p>
+    <w:p>
+      <w:pPr>
+        <w:pStyle w:val="ListParagraph"/>
+        <w:spacing w:before="0" w:after="60"/>
+      </w:pPr>
+      <w:r>
+        <w:t>COASTAL_ELEV_MAX           = 200.0 m   (mean window elevation)</w:t>
+      </w:r>
+    </w:p>
+    <w:p>
+      <w:pPr>
+        <w:pStyle w:val="ListParagraph"/>
+        <w:spacing w:before="0" w:after="60"/>
+      </w:pPr>
+      <w:r>
+        <w:t>COASTAL_FLAT_MIN           = 0.20   (flat + footslope fraction)</w:t>
+      </w:r>
+    </w:p>
+    <w:p>
+      <w:pPr>
+        <w:pStyle w:val="ListParagraph"/>
+        <w:spacing w:before="0" w:after="60"/>
+      </w:pPr>
+      <w:r>
+        <w:t>FLUVIAL_HUMID_COVER_MIN    = 0.60   (flat + slope + hollow + valley fraction)</w:t>
+      </w:r>
+    </w:p>
+    <w:p>
+      <w:pPr>
+        <w:pStyle w:val="ListParagraph"/>
+        <w:spacing w:before="0" w:after="60"/>
+      </w:pPr>
+      <w:r>
+        <w:t>FLUVIAL_HUMID_RELIEF_MIN   = 20.0 m</w:t>
+      </w:r>
+    </w:p>
+    <w:p>
+      <w:pPr>
+        <w:pStyle w:val="ListParagraph"/>
+        <w:spacing w:before="0" w:after="60"/>
+      </w:pPr>
+      <w:r>
+        <w:t>CRATONIC_FLAT_MIN          = 0.40</w:t>
+      </w:r>
+    </w:p>
+    <w:p>
+      <w:pPr>
+        <w:pStyle w:val="ListParagraph"/>
+        <w:spacing w:before="0" w:after="60"/>
+      </w:pPr>
+      <w:r>
+        <w:t>CRATONIC_FLUVIAL_MAX       = 0.15   (hollow + valley fraction)</w:t>
+      </w:r>
+    </w:p>
+    <w:p>
+      <w:pPr>
+        <w:pStyle w:val="ListParagraph"/>
+        <w:spacing w:before="0" w:after="60"/>
+      </w:pPr>
+      <w:r>
+        <w:t>FLUVIAL_ARID_DRAIN_MIN     = 0.30   (slope + hollow + valley fraction)</w:t>
+      </w:r>
+    </w:p>
+    <w:p>
+      <w:pPr>
+        <w:pStyle w:val="Heading2"/>
+        <w:spacing w:before="360" w:after="100"/>
+      </w:pPr>
+      <w:r>
+        <w:t>12.4 Reference Region Results</w:t>
+      </w:r>
+    </w:p>
+    <w:p>
+      <w:pPr>
+        <w:spacing w:before="0" w:after="200"/>
+      </w:pPr>
+      <w:r>
+        <w:t>Results after applying these rules to the five Phase 1 reference regions (946 windows total, 512×512 pixels each at 90 m resolution, ~46 km × 46 km per window):</w:t>
+      </w:r>
+    </w:p>
+    <w:p>
+      <w:pPr>
+        <w:pStyle w:val="ListParagraph"/>
+        <w:spacing w:before="0" w:after="60"/>
+      </w:pPr>
+      <w:r>
+        <w:t>himalaya          (expected Alpine)        254 / 341 windows   (74.5%)</w:t>
+      </w:r>
+    </w:p>
+    <w:p>
+      <w:pPr>
+        <w:pStyle w:val="ListParagraph"/>
+        <w:spacing w:before="0" w:after="60"/>
+      </w:pPr>
+      <w:r>
+        <w:t>congo             (expected FluvialHumid)   93 / 120 windows   (77.5%)</w:t>
+      </w:r>
+    </w:p>
+    <w:p>
+      <w:pPr>
+        <w:pStyle w:val="ListParagraph"/>
+        <w:spacing w:before="0" w:after="60"/>
+      </w:pPr>
+      <w:r>
+        <w:t>ahaggar           (expected Cratonic)      158 / 270 windows   (58.5%)</w:t>
+      </w:r>
+    </w:p>
+    <w:p>
+      <w:pPr>
+        <w:pStyle w:val="ListParagraph"/>
+        <w:spacing w:before="0" w:after="60"/>
+      </w:pPr>
+      <w:r>
+        <w:t>colorado_plateau  (expected FluvialArid)    71 / 105 windows   (67.6%)</w:t>
+      </w:r>
+    </w:p>
+    <w:p>
+      <w:pPr>
+        <w:pStyle w:val="ListParagraph"/>
+        <w:spacing w:before="0" w:after="60"/>
+      </w:pPr>
+      <w:r>
+        <w:t>atlantic_coastal  (expected Coastal)        52 / 110 windows   (47.3%)</w:t>
+      </w:r>
+    </w:p>
+    <w:p>
+      <w:pPr>
+        <w:spacing w:before="0" w:after="200"/>
+      </w:pPr>
+      <w:r>
+        <w:t>All five regions meet the ≥50 windows target for the expected class. Cross-class presence within a region is geologically defensible (e.g., Rocky Mountain sub-region of colorado_plateau classifying as Alpine; Ahaggar erg margins classifying as FluvialArid). The reference region manifests at data/samples/{region}/manifest.json record the full per-class breakdown.</w:t>
+      </w:r>
+    </w:p>
+    <w:p>
+      <w:pPr>
+        <w:spacing w:before="0" w:after="0"/>
+      </w:pPr>
     </w:p>
     <w:p>
       <w:pPr>

</xml_diff>